<commit_message>
#344 Task-107: Finish the planning and budget reports
</commit_message>
<xml_diff>
--- a/Documents/budget report.docx
+++ b/Documents/budget report.docx
@@ -4283,7 +4283,11 @@
           <w:tcPr>
             <w:tcW w:w="2610" w:type="dxa"/>
           </w:tcPr>
-          <w:p/>
+          <w:p>
+            <w:r>
+              <w:t>0.47</w:t>
+            </w:r>
+          </w:p>
         </w:tc>
         <w:tc>
           <w:tcPr>
@@ -4326,7 +4330,11 @@
           <w:tcPr>
             <w:tcW w:w="2610" w:type="dxa"/>
           </w:tcPr>
-          <w:p/>
+          <w:p>
+            <w:r>
+              <w:t>1.34</w:t>
+            </w:r>
+          </w:p>
         </w:tc>
         <w:tc>
           <w:tcPr>
@@ -4377,7 +4385,11 @@
           <w:tcPr>
             <w:tcW w:w="2610" w:type="dxa"/>
           </w:tcPr>
-          <w:p/>
+          <w:p>
+            <w:r>
+              <w:t>0.37</w:t>
+            </w:r>
+          </w:p>
         </w:tc>
         <w:tc>
           <w:tcPr>
@@ -4426,7 +4438,11 @@
           <w:tcPr>
             <w:tcW w:w="2610" w:type="dxa"/>
           </w:tcPr>
-          <w:p/>
+          <w:p>
+            <w:r>
+              <w:t>1.16</w:t>
+            </w:r>
+          </w:p>
         </w:tc>
         <w:tc>
           <w:tcPr>
@@ -4467,7 +4483,11 @@
           <w:tcPr>
             <w:tcW w:w="2610" w:type="dxa"/>
           </w:tcPr>
-          <w:p/>
+          <w:p>
+            <w:r>
+              <w:t>1.25</w:t>
+            </w:r>
+          </w:p>
         </w:tc>
         <w:tc>
           <w:tcPr>
@@ -4503,7 +4523,11 @@
           <w:tcPr>
             <w:tcW w:w="2610" w:type="dxa"/>
           </w:tcPr>
-          <w:p/>
+          <w:p>
+            <w:r>
+              <w:t>1.25</w:t>
+            </w:r>
+          </w:p>
         </w:tc>
         <w:tc>
           <w:tcPr>
@@ -4545,7 +4569,11 @@
           <w:tcPr>
             <w:tcW w:w="2610" w:type="dxa"/>
           </w:tcPr>
-          <w:p/>
+          <w:p>
+            <w:r>
+              <w:t>0.03</w:t>
+            </w:r>
+          </w:p>
         </w:tc>
         <w:tc>
           <w:tcPr>
@@ -4581,7 +4609,11 @@
           <w:tcPr>
             <w:tcW w:w="2610" w:type="dxa"/>
           </w:tcPr>
-          <w:p/>
+          <w:p>
+            <w:r>
+              <w:t>0.95</w:t>
+            </w:r>
+          </w:p>
         </w:tc>
         <w:tc>
           <w:tcPr>
@@ -4640,7 +4672,1191 @@
           <w:tcPr>
             <w:tcW w:w="2610" w:type="dxa"/>
           </w:tcPr>
-          <w:p/>
+          <w:p>
+            <w:r>
+              <w:t>0.21</w:t>
+            </w:r>
+          </w:p>
+        </w:tc>
+        <w:tc>
+          <w:tcPr>
+            <w:tcW w:w="2863" w:type="dxa"/>
+          </w:tcPr>
+          <w:p>
+            <w:r>
+              <w:t>Manager</w:t>
+            </w:r>
+          </w:p>
+        </w:tc>
+      </w:tr>
+      <w:tr>
+        <w:trPr>
+          <w:trHeight w:val="268"/>
+        </w:trPr>
+        <w:tc>
+          <w:tcPr>
+            <w:tcW w:w="3114" w:type="dxa"/>
+          </w:tcPr>
+          <w:p>
+            <w:proofErr w:type="spellStart"/>
+            <w:r>
+              <w:t>Negative</w:t>
+            </w:r>
+            <w:proofErr w:type="spellEnd"/>
+            <w:r>
+              <w:t xml:space="preserve"> </w:t>
+            </w:r>
+            <w:proofErr w:type="spellStart"/>
+            <w:r>
+              <w:t>tests</w:t>
+            </w:r>
+            <w:proofErr w:type="spellEnd"/>
+            <w:r>
+              <w:t xml:space="preserve"> </w:t>
+            </w:r>
+            <w:proofErr w:type="spellStart"/>
+            <w:r>
+              <w:t>of</w:t>
+            </w:r>
+            <w:proofErr w:type="spellEnd"/>
+            <w:r>
+              <w:t xml:space="preserve"> </w:t>
+            </w:r>
+            <w:proofErr w:type="spellStart"/>
+            <w:r>
+              <w:t>sign</w:t>
+            </w:r>
+            <w:proofErr w:type="spellEnd"/>
+            <w:r>
+              <w:t xml:space="preserve"> up</w:t>
+            </w:r>
+          </w:p>
+        </w:tc>
+        <w:tc>
+          <w:tcPr>
+            <w:tcW w:w="2610" w:type="dxa"/>
+          </w:tcPr>
+          <w:p>
+            <w:r>
+              <w:t>0.47</w:t>
+            </w:r>
+          </w:p>
+        </w:tc>
+        <w:tc>
+          <w:tcPr>
+            <w:tcW w:w="2863" w:type="dxa"/>
+          </w:tcPr>
+          <w:p>
+            <w:proofErr w:type="spellStart"/>
+            <w:r>
+              <w:t>Tester</w:t>
+            </w:r>
+            <w:proofErr w:type="spellEnd"/>
+          </w:p>
+        </w:tc>
+      </w:tr>
+      <w:tr>
+        <w:trPr>
+          <w:trHeight w:val="268"/>
+        </w:trPr>
+        <w:tc>
+          <w:tcPr>
+            <w:tcW w:w="3114" w:type="dxa"/>
+          </w:tcPr>
+          <w:p>
+            <w:r>
+              <w:t xml:space="preserve">Test </w:t>
+            </w:r>
+            <w:proofErr w:type="spellStart"/>
+            <w:r>
+              <w:t>user</w:t>
+            </w:r>
+            <w:proofErr w:type="spellEnd"/>
+            <w:r>
+              <w:t xml:space="preserve"> </w:t>
+            </w:r>
+            <w:proofErr w:type="spellStart"/>
+            <w:r>
+              <w:t>features</w:t>
+            </w:r>
+            <w:proofErr w:type="spellEnd"/>
+          </w:p>
+        </w:tc>
+        <w:tc>
+          <w:tcPr>
+            <w:tcW w:w="2610" w:type="dxa"/>
+          </w:tcPr>
+          <w:p>
+            <w:r>
+              <w:t>2.25</w:t>
+            </w:r>
+          </w:p>
+        </w:tc>
+        <w:tc>
+          <w:tcPr>
+            <w:tcW w:w="2863" w:type="dxa"/>
+          </w:tcPr>
+          <w:p>
+            <w:proofErr w:type="spellStart"/>
+            <w:r>
+              <w:t>Tester</w:t>
+            </w:r>
+            <w:proofErr w:type="spellEnd"/>
+          </w:p>
+        </w:tc>
+      </w:tr>
+      <w:tr>
+        <w:trPr>
+          <w:trHeight w:val="268"/>
+        </w:trPr>
+        <w:tc>
+          <w:tcPr>
+            <w:tcW w:w="3114" w:type="dxa"/>
+          </w:tcPr>
+          <w:p>
+            <w:r>
+              <w:t xml:space="preserve">Test </w:t>
+            </w:r>
+            <w:proofErr w:type="spellStart"/>
+            <w:r>
+              <w:t>language</w:t>
+            </w:r>
+            <w:proofErr w:type="spellEnd"/>
+            <w:r>
+              <w:t xml:space="preserve"> </w:t>
+            </w:r>
+            <w:proofErr w:type="spellStart"/>
+            <w:r>
+              <w:t>change</w:t>
+            </w:r>
+            <w:proofErr w:type="spellEnd"/>
+          </w:p>
+        </w:tc>
+        <w:tc>
+          <w:tcPr>
+            <w:tcW w:w="2610" w:type="dxa"/>
+          </w:tcPr>
+          <w:p>
+            <w:r>
+              <w:t>0.77</w:t>
+            </w:r>
+          </w:p>
+        </w:tc>
+        <w:tc>
+          <w:tcPr>
+            <w:tcW w:w="2863" w:type="dxa"/>
+          </w:tcPr>
+          <w:p>
+            <w:proofErr w:type="spellStart"/>
+            <w:r>
+              <w:t>Tester</w:t>
+            </w:r>
+            <w:proofErr w:type="spellEnd"/>
+          </w:p>
+        </w:tc>
+      </w:tr>
+      <w:tr>
+        <w:trPr>
+          <w:trHeight w:val="268"/>
+        </w:trPr>
+        <w:tc>
+          <w:tcPr>
+            <w:tcW w:w="3114" w:type="dxa"/>
+          </w:tcPr>
+          <w:p>
+            <w:r>
+              <w:t xml:space="preserve">Test spam </w:t>
+            </w:r>
+            <w:proofErr w:type="spellStart"/>
+            <w:r>
+              <w:t>threshold</w:t>
+            </w:r>
+            <w:proofErr w:type="spellEnd"/>
+            <w:r>
+              <w:t xml:space="preserve"> </w:t>
+            </w:r>
+            <w:proofErr w:type="spellStart"/>
+            <w:r>
+              <w:t>features</w:t>
+            </w:r>
+            <w:proofErr w:type="spellEnd"/>
+          </w:p>
+        </w:tc>
+        <w:tc>
+          <w:tcPr>
+            <w:tcW w:w="2610" w:type="dxa"/>
+          </w:tcPr>
+          <w:p>
+            <w:r>
+              <w:t>3.71</w:t>
+            </w:r>
+          </w:p>
+        </w:tc>
+        <w:tc>
+          <w:tcPr>
+            <w:tcW w:w="2863" w:type="dxa"/>
+          </w:tcPr>
+          <w:p>
+            <w:proofErr w:type="spellStart"/>
+            <w:r>
+              <w:t>Tester</w:t>
+            </w:r>
+            <w:proofErr w:type="spellEnd"/>
+          </w:p>
+        </w:tc>
+      </w:tr>
+      <w:tr>
+        <w:trPr>
+          <w:trHeight w:val="268"/>
+        </w:trPr>
+        <w:tc>
+          <w:tcPr>
+            <w:tcW w:w="3114" w:type="dxa"/>
+          </w:tcPr>
+          <w:p>
+            <w:proofErr w:type="spellStart"/>
+            <w:r>
+              <w:t>Update</w:t>
+            </w:r>
+            <w:proofErr w:type="spellEnd"/>
+            <w:r>
+              <w:t xml:space="preserve"> and </w:t>
+            </w:r>
+            <w:proofErr w:type="spellStart"/>
+            <w:r>
+              <w:t>check</w:t>
+            </w:r>
+            <w:proofErr w:type="spellEnd"/>
+            <w:r>
+              <w:t xml:space="preserve"> </w:t>
+            </w:r>
+            <w:proofErr w:type="spellStart"/>
+            <w:r>
+              <w:t>Lint</w:t>
+            </w:r>
+            <w:proofErr w:type="spellEnd"/>
+            <w:r>
+              <w:t xml:space="preserve"> </w:t>
+            </w:r>
+            <w:proofErr w:type="spellStart"/>
+            <w:r>
+              <w:t>report</w:t>
+            </w:r>
+            <w:proofErr w:type="spellEnd"/>
+          </w:p>
+        </w:tc>
+        <w:tc>
+          <w:tcPr>
+            <w:tcW w:w="2610" w:type="dxa"/>
+          </w:tcPr>
+          <w:p>
+            <w:r>
+              <w:t>0.3</w:t>
+            </w:r>
+          </w:p>
+        </w:tc>
+        <w:tc>
+          <w:tcPr>
+            <w:tcW w:w="2863" w:type="dxa"/>
+          </w:tcPr>
+          <w:p>
+            <w:r>
+              <w:t>Manager</w:t>
+            </w:r>
+          </w:p>
+        </w:tc>
+      </w:tr>
+      <w:tr>
+        <w:trPr>
+          <w:trHeight w:val="268"/>
+        </w:trPr>
+        <w:tc>
+          <w:tcPr>
+            <w:tcW w:w="3114" w:type="dxa"/>
+          </w:tcPr>
+          <w:p>
+            <w:proofErr w:type="spellStart"/>
+            <w:r>
+              <w:t>Update</w:t>
+            </w:r>
+            <w:proofErr w:type="spellEnd"/>
+            <w:r>
+              <w:t xml:space="preserve"> and </w:t>
+            </w:r>
+            <w:proofErr w:type="spellStart"/>
+            <w:r>
+              <w:t>check</w:t>
+            </w:r>
+            <w:proofErr w:type="spellEnd"/>
+            <w:r>
+              <w:t xml:space="preserve"> data </w:t>
+            </w:r>
+            <w:proofErr w:type="spellStart"/>
+            <w:r>
+              <w:t>model</w:t>
+            </w:r>
+            <w:proofErr w:type="spellEnd"/>
+            <w:r>
+              <w:t xml:space="preserve"> </w:t>
+            </w:r>
+            <w:proofErr w:type="spellStart"/>
+            <w:r>
+              <w:t>report</w:t>
+            </w:r>
+            <w:proofErr w:type="spellEnd"/>
+          </w:p>
+        </w:tc>
+        <w:tc>
+          <w:tcPr>
+            <w:tcW w:w="2610" w:type="dxa"/>
+          </w:tcPr>
+          <w:p>
+            <w:r>
+              <w:t>0.17</w:t>
+            </w:r>
+          </w:p>
+        </w:tc>
+        <w:tc>
+          <w:tcPr>
+            <w:tcW w:w="2863" w:type="dxa"/>
+          </w:tcPr>
+          <w:p>
+            <w:r>
+              <w:t>Manager</w:t>
+            </w:r>
+          </w:p>
+        </w:tc>
+      </w:tr>
+      <w:tr>
+        <w:trPr>
+          <w:trHeight w:val="268"/>
+        </w:trPr>
+        <w:tc>
+          <w:tcPr>
+            <w:tcW w:w="3114" w:type="dxa"/>
+          </w:tcPr>
+          <w:p>
+            <w:proofErr w:type="spellStart"/>
+            <w:r>
+              <w:t>Update</w:t>
+            </w:r>
+            <w:proofErr w:type="spellEnd"/>
+            <w:r>
+              <w:t xml:space="preserve"> and </w:t>
+            </w:r>
+            <w:proofErr w:type="spellStart"/>
+            <w:r>
+              <w:t>check</w:t>
+            </w:r>
+            <w:proofErr w:type="spellEnd"/>
+            <w:r>
+              <w:t xml:space="preserve"> </w:t>
+            </w:r>
+            <w:proofErr w:type="spellStart"/>
+            <w:r>
+              <w:t>feature</w:t>
+            </w:r>
+            <w:proofErr w:type="spellEnd"/>
+            <w:r>
+              <w:t xml:space="preserve"> </w:t>
+            </w:r>
+            <w:proofErr w:type="spellStart"/>
+            <w:r>
+              <w:t>model</w:t>
+            </w:r>
+            <w:proofErr w:type="spellEnd"/>
+            <w:r>
+              <w:t xml:space="preserve"> </w:t>
+            </w:r>
+            <w:proofErr w:type="spellStart"/>
+            <w:r>
+              <w:t>report</w:t>
+            </w:r>
+            <w:proofErr w:type="spellEnd"/>
+          </w:p>
+        </w:tc>
+        <w:tc>
+          <w:tcPr>
+            <w:tcW w:w="2610" w:type="dxa"/>
+          </w:tcPr>
+          <w:p>
+            <w:r>
+              <w:t>0.78</w:t>
+            </w:r>
+          </w:p>
+        </w:tc>
+        <w:tc>
+          <w:tcPr>
+            <w:tcW w:w="2863" w:type="dxa"/>
+          </w:tcPr>
+          <w:p>
+            <w:r>
+              <w:t>Manager</w:t>
+            </w:r>
+          </w:p>
+        </w:tc>
+      </w:tr>
+      <w:tr>
+        <w:trPr>
+          <w:trHeight w:val="268"/>
+        </w:trPr>
+        <w:tc>
+          <w:tcPr>
+            <w:tcW w:w="3114" w:type="dxa"/>
+          </w:tcPr>
+          <w:p>
+            <w:proofErr w:type="spellStart"/>
+            <w:r>
+              <w:t>Update</w:t>
+            </w:r>
+            <w:proofErr w:type="spellEnd"/>
+            <w:r>
+              <w:t xml:space="preserve"> and </w:t>
+            </w:r>
+            <w:proofErr w:type="spellStart"/>
+            <w:r>
+              <w:t>check</w:t>
+            </w:r>
+            <w:proofErr w:type="spellEnd"/>
+            <w:r>
+              <w:t xml:space="preserve"> </w:t>
+            </w:r>
+            <w:proofErr w:type="spellStart"/>
+            <w:r>
+              <w:t>changelog</w:t>
+            </w:r>
+            <w:proofErr w:type="spellEnd"/>
+            <w:r>
+              <w:t xml:space="preserve"> </w:t>
+            </w:r>
+            <w:proofErr w:type="spellStart"/>
+            <w:r>
+              <w:t>report</w:t>
+            </w:r>
+            <w:proofErr w:type="spellEnd"/>
+          </w:p>
+        </w:tc>
+        <w:tc>
+          <w:tcPr>
+            <w:tcW w:w="2610" w:type="dxa"/>
+          </w:tcPr>
+          <w:p>
+            <w:r>
+              <w:t>1.86</w:t>
+            </w:r>
+          </w:p>
+        </w:tc>
+        <w:tc>
+          <w:tcPr>
+            <w:tcW w:w="2863" w:type="dxa"/>
+          </w:tcPr>
+          <w:p>
+            <w:r>
+              <w:t>Manager</w:t>
+            </w:r>
+          </w:p>
+        </w:tc>
+      </w:tr>
+      <w:tr>
+        <w:trPr>
+          <w:trHeight w:val="268"/>
+        </w:trPr>
+        <w:tc>
+          <w:tcPr>
+            <w:tcW w:w="3114" w:type="dxa"/>
+          </w:tcPr>
+          <w:p>
+            <w:r>
+              <w:t xml:space="preserve">Test </w:t>
+            </w:r>
+            <w:proofErr w:type="spellStart"/>
+            <w:r>
+              <w:t>negative</w:t>
+            </w:r>
+            <w:proofErr w:type="spellEnd"/>
+            <w:r>
+              <w:t xml:space="preserve"> cases </w:t>
+            </w:r>
+            <w:proofErr w:type="spellStart"/>
+            <w:r>
+              <w:t>of</w:t>
+            </w:r>
+            <w:proofErr w:type="spellEnd"/>
+            <w:r>
+              <w:t xml:space="preserve"> </w:t>
+            </w:r>
+            <w:proofErr w:type="gramStart"/>
+            <w:r>
+              <w:t>manager</w:t>
+            </w:r>
+            <w:proofErr w:type="gramEnd"/>
+            <w:r>
+              <w:t xml:space="preserve"> </w:t>
+            </w:r>
+            <w:proofErr w:type="spellStart"/>
+            <w:r>
+              <w:t>task</w:t>
+            </w:r>
+            <w:proofErr w:type="spellEnd"/>
+          </w:p>
+        </w:tc>
+        <w:tc>
+          <w:tcPr>
+            <w:tcW w:w="2610" w:type="dxa"/>
+          </w:tcPr>
+          <w:p>
+            <w:r>
+              <w:t>0.61</w:t>
+            </w:r>
+          </w:p>
+        </w:tc>
+        <w:tc>
+          <w:tcPr>
+            <w:tcW w:w="2863" w:type="dxa"/>
+          </w:tcPr>
+          <w:p>
+            <w:proofErr w:type="spellStart"/>
+            <w:r>
+              <w:t>Tester</w:t>
+            </w:r>
+            <w:proofErr w:type="spellEnd"/>
+          </w:p>
+        </w:tc>
+      </w:tr>
+      <w:tr>
+        <w:trPr>
+          <w:trHeight w:val="268"/>
+        </w:trPr>
+        <w:tc>
+          <w:tcPr>
+            <w:tcW w:w="3114" w:type="dxa"/>
+          </w:tcPr>
+          <w:p>
+            <w:r>
+              <w:t xml:space="preserve">Test </w:t>
+            </w:r>
+            <w:proofErr w:type="spellStart"/>
+            <w:r>
+              <w:t>listing</w:t>
+            </w:r>
+            <w:proofErr w:type="spellEnd"/>
+            <w:r>
+              <w:t xml:space="preserve"> </w:t>
+            </w:r>
+            <w:proofErr w:type="spellStart"/>
+            <w:r>
+              <w:t>sho</w:t>
+            </w:r>
+            <w:r>
+              <w:t>u</w:t>
+            </w:r>
+            <w:r>
+              <w:t>ts</w:t>
+            </w:r>
+            <w:proofErr w:type="spellEnd"/>
+            <w:r>
+              <w:t xml:space="preserve"> </w:t>
+            </w:r>
+            <w:proofErr w:type="spellStart"/>
+            <w:r>
+              <w:t>not</w:t>
+            </w:r>
+            <w:proofErr w:type="spellEnd"/>
+            <w:r>
+              <w:t xml:space="preserve"> </w:t>
+            </w:r>
+            <w:proofErr w:type="spellStart"/>
+            <w:r>
+              <w:t>older</w:t>
+            </w:r>
+            <w:proofErr w:type="spellEnd"/>
+            <w:r>
+              <w:t xml:space="preserve"> tan a </w:t>
+            </w:r>
+            <w:proofErr w:type="spellStart"/>
+            <w:r>
+              <w:t>month</w:t>
+            </w:r>
+            <w:proofErr w:type="spellEnd"/>
+          </w:p>
+        </w:tc>
+        <w:tc>
+          <w:tcPr>
+            <w:tcW w:w="2610" w:type="dxa"/>
+          </w:tcPr>
+          <w:p>
+            <w:r>
+              <w:t>0.7</w:t>
+            </w:r>
+          </w:p>
+        </w:tc>
+        <w:tc>
+          <w:tcPr>
+            <w:tcW w:w="2863" w:type="dxa"/>
+          </w:tcPr>
+          <w:p>
+            <w:proofErr w:type="spellStart"/>
+            <w:r>
+              <w:t>Tester</w:t>
+            </w:r>
+            <w:proofErr w:type="spellEnd"/>
+          </w:p>
+        </w:tc>
+      </w:tr>
+      <w:tr>
+        <w:trPr>
+          <w:trHeight w:val="268"/>
+        </w:trPr>
+        <w:tc>
+          <w:tcPr>
+            <w:tcW w:w="3114" w:type="dxa"/>
+          </w:tcPr>
+          <w:p>
+            <w:r>
+              <w:t xml:space="preserve">Test </w:t>
+            </w:r>
+            <w:proofErr w:type="spellStart"/>
+            <w:r>
+              <w:t>task</w:t>
+            </w:r>
+            <w:proofErr w:type="spellEnd"/>
+            <w:r>
+              <w:t xml:space="preserve"> </w:t>
+            </w:r>
+            <w:proofErr w:type="spellStart"/>
+            <w:r>
+              <w:t>order</w:t>
+            </w:r>
+            <w:proofErr w:type="spellEnd"/>
+          </w:p>
+        </w:tc>
+        <w:tc>
+          <w:tcPr>
+            <w:tcW w:w="2610" w:type="dxa"/>
+          </w:tcPr>
+          <w:p>
+            <w:r>
+              <w:t>0.36</w:t>
+            </w:r>
+          </w:p>
+        </w:tc>
+        <w:tc>
+          <w:tcPr>
+            <w:tcW w:w="2863" w:type="dxa"/>
+          </w:tcPr>
+          <w:p>
+            <w:proofErr w:type="spellStart"/>
+            <w:r>
+              <w:t>Tester</w:t>
+            </w:r>
+            <w:proofErr w:type="spellEnd"/>
+          </w:p>
+        </w:tc>
+      </w:tr>
+      <w:tr>
+        <w:trPr>
+          <w:trHeight w:val="268"/>
+        </w:trPr>
+        <w:tc>
+          <w:tcPr>
+            <w:tcW w:w="3114" w:type="dxa"/>
+          </w:tcPr>
+          <w:p>
+            <w:r>
+              <w:t xml:space="preserve">Test </w:t>
+            </w:r>
+            <w:proofErr w:type="spellStart"/>
+            <w:r>
+              <w:t>that</w:t>
+            </w:r>
+            <w:proofErr w:type="spellEnd"/>
+            <w:r>
+              <w:t xml:space="preserve"> </w:t>
+            </w:r>
+            <w:proofErr w:type="spellStart"/>
+            <w:r>
+              <w:t>all</w:t>
+            </w:r>
+            <w:proofErr w:type="spellEnd"/>
+            <w:r>
+              <w:t xml:space="preserve"> Anonymous </w:t>
+            </w:r>
+            <w:proofErr w:type="spellStart"/>
+            <w:r>
+              <w:t>tasks</w:t>
+            </w:r>
+            <w:proofErr w:type="spellEnd"/>
+            <w:r>
+              <w:t xml:space="preserve"> are </w:t>
+            </w:r>
+            <w:proofErr w:type="spellStart"/>
+            <w:r>
+              <w:t>correct</w:t>
+            </w:r>
+            <w:proofErr w:type="spellEnd"/>
+          </w:p>
+        </w:tc>
+        <w:tc>
+          <w:tcPr>
+            <w:tcW w:w="2610" w:type="dxa"/>
+          </w:tcPr>
+          <w:p>
+            <w:r>
+              <w:t>1.48</w:t>
+            </w:r>
+          </w:p>
+        </w:tc>
+        <w:tc>
+          <w:tcPr>
+            <w:tcW w:w="2863" w:type="dxa"/>
+          </w:tcPr>
+          <w:p>
+            <w:proofErr w:type="spellStart"/>
+            <w:r>
+              <w:t>Tester</w:t>
+            </w:r>
+            <w:proofErr w:type="spellEnd"/>
+          </w:p>
+        </w:tc>
+      </w:tr>
+      <w:tr>
+        <w:trPr>
+          <w:trHeight w:val="268"/>
+        </w:trPr>
+        <w:tc>
+          <w:tcPr>
+            <w:tcW w:w="3114" w:type="dxa"/>
+          </w:tcPr>
+          <w:p>
+            <w:r>
+              <w:t xml:space="preserve">Test </w:t>
+            </w:r>
+            <w:proofErr w:type="spellStart"/>
+            <w:r>
+              <w:t>that</w:t>
+            </w:r>
+            <w:proofErr w:type="spellEnd"/>
+            <w:r>
+              <w:t xml:space="preserve"> </w:t>
+            </w:r>
+            <w:proofErr w:type="spellStart"/>
+            <w:r>
+              <w:t>all</w:t>
+            </w:r>
+            <w:proofErr w:type="spellEnd"/>
+            <w:r>
+              <w:t xml:space="preserve"> </w:t>
+            </w:r>
+            <w:proofErr w:type="spellStart"/>
+            <w:r>
+              <w:t>Authenticated</w:t>
+            </w:r>
+            <w:proofErr w:type="spellEnd"/>
+            <w:r>
+              <w:t xml:space="preserve"> </w:t>
+            </w:r>
+            <w:proofErr w:type="spellStart"/>
+            <w:r>
+              <w:t>tasks</w:t>
+            </w:r>
+            <w:proofErr w:type="spellEnd"/>
+            <w:r>
+              <w:t xml:space="preserve"> are </w:t>
+            </w:r>
+            <w:proofErr w:type="spellStart"/>
+            <w:r>
+              <w:t>correct</w:t>
+            </w:r>
+            <w:proofErr w:type="spellEnd"/>
+          </w:p>
+        </w:tc>
+        <w:tc>
+          <w:tcPr>
+            <w:tcW w:w="2610" w:type="dxa"/>
+          </w:tcPr>
+          <w:p>
+            <w:r>
+              <w:t>0.23</w:t>
+            </w:r>
+          </w:p>
+        </w:tc>
+        <w:tc>
+          <w:tcPr>
+            <w:tcW w:w="2863" w:type="dxa"/>
+          </w:tcPr>
+          <w:p>
+            <w:proofErr w:type="spellStart"/>
+            <w:r>
+              <w:t>Tester</w:t>
+            </w:r>
+            <w:proofErr w:type="spellEnd"/>
+          </w:p>
+        </w:tc>
+      </w:tr>
+      <w:tr>
+        <w:trPr>
+          <w:trHeight w:val="268"/>
+        </w:trPr>
+        <w:tc>
+          <w:tcPr>
+            <w:tcW w:w="3114" w:type="dxa"/>
+          </w:tcPr>
+          <w:p>
+            <w:r>
+              <w:t xml:space="preserve">Transfer </w:t>
+            </w:r>
+            <w:proofErr w:type="spellStart"/>
+            <w:r>
+              <w:t>certain</w:t>
+            </w:r>
+            <w:proofErr w:type="spellEnd"/>
+            <w:r>
+              <w:t xml:space="preserve"> </w:t>
+            </w:r>
+            <w:proofErr w:type="spellStart"/>
+            <w:r>
+              <w:t>parts</w:t>
+            </w:r>
+            <w:proofErr w:type="spellEnd"/>
+            <w:r>
+              <w:t xml:space="preserve"> </w:t>
+            </w:r>
+            <w:proofErr w:type="spellStart"/>
+            <w:r>
+              <w:t>of</w:t>
+            </w:r>
+            <w:proofErr w:type="spellEnd"/>
+            <w:r>
+              <w:t xml:space="preserve"> </w:t>
+            </w:r>
+            <w:proofErr w:type="spellStart"/>
+            <w:r>
+              <w:t>changelog</w:t>
+            </w:r>
+            <w:proofErr w:type="spellEnd"/>
+            <w:r>
+              <w:t xml:space="preserve"> </w:t>
+            </w:r>
+            <w:proofErr w:type="spellStart"/>
+            <w:r>
+              <w:t>to</w:t>
+            </w:r>
+            <w:proofErr w:type="spellEnd"/>
+            <w:r>
+              <w:t xml:space="preserve"> </w:t>
+            </w:r>
+            <w:proofErr w:type="spellStart"/>
+            <w:r>
+              <w:t>lint</w:t>
+            </w:r>
+            <w:proofErr w:type="spellEnd"/>
+            <w:r>
+              <w:t xml:space="preserve"> </w:t>
+            </w:r>
+            <w:proofErr w:type="spellStart"/>
+            <w:r>
+              <w:t>report</w:t>
+            </w:r>
+            <w:proofErr w:type="spellEnd"/>
+          </w:p>
+        </w:tc>
+        <w:tc>
+          <w:tcPr>
+            <w:tcW w:w="2610" w:type="dxa"/>
+          </w:tcPr>
+          <w:p>
+            <w:r>
+              <w:t>0.53</w:t>
+            </w:r>
+          </w:p>
+        </w:tc>
+        <w:tc>
+          <w:tcPr>
+            <w:tcW w:w="2863" w:type="dxa"/>
+          </w:tcPr>
+          <w:p>
+            <w:r>
+              <w:t>Manager</w:t>
+            </w:r>
+          </w:p>
+        </w:tc>
+      </w:tr>
+      <w:tr>
+        <w:trPr>
+          <w:trHeight w:val="268"/>
+        </w:trPr>
+        <w:tc>
+          <w:tcPr>
+            <w:tcW w:w="3114" w:type="dxa"/>
+          </w:tcPr>
+          <w:p>
+            <w:proofErr w:type="spellStart"/>
+            <w:r>
+              <w:t>Add</w:t>
+            </w:r>
+            <w:proofErr w:type="spellEnd"/>
+            <w:r>
+              <w:t xml:space="preserve"> roles </w:t>
+            </w:r>
+            <w:proofErr w:type="spellStart"/>
+            <w:r>
+              <w:t>to</w:t>
+            </w:r>
+            <w:proofErr w:type="spellEnd"/>
+            <w:r>
+              <w:t xml:space="preserve"> </w:t>
+            </w:r>
+            <w:proofErr w:type="spellStart"/>
+            <w:r>
+              <w:t>feature</w:t>
+            </w:r>
+            <w:proofErr w:type="spellEnd"/>
+            <w:r>
+              <w:t xml:space="preserve"> </w:t>
+            </w:r>
+            <w:proofErr w:type="spellStart"/>
+            <w:r>
+              <w:t>model</w:t>
+            </w:r>
+            <w:proofErr w:type="spellEnd"/>
+            <w:r>
+              <w:t xml:space="preserve"> </w:t>
+            </w:r>
+            <w:proofErr w:type="spellStart"/>
+            <w:r>
+              <w:t>report</w:t>
+            </w:r>
+            <w:proofErr w:type="spellEnd"/>
+          </w:p>
+        </w:tc>
+        <w:tc>
+          <w:tcPr>
+            <w:tcW w:w="2610" w:type="dxa"/>
+          </w:tcPr>
+          <w:p>
+            <w:r>
+              <w:t>0.32</w:t>
+            </w:r>
+          </w:p>
+        </w:tc>
+        <w:tc>
+          <w:tcPr>
+            <w:tcW w:w="2863" w:type="dxa"/>
+          </w:tcPr>
+          <w:p>
+            <w:r>
+              <w:t>Manager</w:t>
+            </w:r>
+          </w:p>
+        </w:tc>
+      </w:tr>
+      <w:tr>
+        <w:trPr>
+          <w:trHeight w:val="268"/>
+        </w:trPr>
+        <w:tc>
+          <w:tcPr>
+            <w:tcW w:w="3114" w:type="dxa"/>
+          </w:tcPr>
+          <w:p>
+            <w:r>
+              <w:t xml:space="preserve">Complete </w:t>
+            </w:r>
+            <w:proofErr w:type="spellStart"/>
+            <w:r>
+              <w:t>tests</w:t>
+            </w:r>
+            <w:proofErr w:type="spellEnd"/>
+          </w:p>
+        </w:tc>
+        <w:tc>
+          <w:tcPr>
+            <w:tcW w:w="2610" w:type="dxa"/>
+          </w:tcPr>
+          <w:p>
+            <w:r>
+              <w:t>0.43</w:t>
+            </w:r>
+          </w:p>
+        </w:tc>
+        <w:tc>
+          <w:tcPr>
+            <w:tcW w:w="2863" w:type="dxa"/>
+          </w:tcPr>
+          <w:p>
+            <w:proofErr w:type="spellStart"/>
+            <w:r>
+              <w:t>Tester</w:t>
+            </w:r>
+            <w:proofErr w:type="spellEnd"/>
+          </w:p>
+        </w:tc>
+      </w:tr>
+      <w:tr>
+        <w:trPr>
+          <w:trHeight w:val="268"/>
+        </w:trPr>
+        <w:tc>
+          <w:tcPr>
+            <w:tcW w:w="3114" w:type="dxa"/>
+          </w:tcPr>
+          <w:p>
+            <w:proofErr w:type="spellStart"/>
+            <w:r>
+              <w:t>Check</w:t>
+            </w:r>
+            <w:proofErr w:type="spellEnd"/>
+            <w:r>
+              <w:t xml:space="preserve"> </w:t>
+            </w:r>
+            <w:proofErr w:type="spellStart"/>
+            <w:r>
+              <w:t>the</w:t>
+            </w:r>
+            <w:proofErr w:type="spellEnd"/>
+            <w:r>
+              <w:t xml:space="preserve"> </w:t>
+            </w:r>
+            <w:proofErr w:type="spellStart"/>
+            <w:r>
+              <w:t>website</w:t>
+            </w:r>
+            <w:proofErr w:type="spellEnd"/>
+          </w:p>
+        </w:tc>
+        <w:tc>
+          <w:tcPr>
+            <w:tcW w:w="2610" w:type="dxa"/>
+          </w:tcPr>
+          <w:p>
+            <w:r>
+              <w:t>1.86</w:t>
+            </w:r>
+          </w:p>
+        </w:tc>
+        <w:tc>
+          <w:tcPr>
+            <w:tcW w:w="2863" w:type="dxa"/>
+          </w:tcPr>
+          <w:p>
+            <w:proofErr w:type="spellStart"/>
+            <w:r>
+              <w:t>Tester</w:t>
+            </w:r>
+            <w:proofErr w:type="spellEnd"/>
+          </w:p>
+        </w:tc>
+      </w:tr>
+      <w:tr>
+        <w:trPr>
+          <w:trHeight w:val="268"/>
+        </w:trPr>
+        <w:tc>
+          <w:tcPr>
+            <w:tcW w:w="3114" w:type="dxa"/>
+          </w:tcPr>
+          <w:p>
+            <w:proofErr w:type="spellStart"/>
+            <w:r>
+              <w:t>Finish</w:t>
+            </w:r>
+            <w:proofErr w:type="spellEnd"/>
+            <w:r>
+              <w:t xml:space="preserve"> </w:t>
+            </w:r>
+            <w:proofErr w:type="spellStart"/>
+            <w:r>
+              <w:t>the</w:t>
+            </w:r>
+            <w:proofErr w:type="spellEnd"/>
+            <w:r>
+              <w:t xml:space="preserve"> </w:t>
+            </w:r>
+            <w:proofErr w:type="spellStart"/>
+            <w:r>
+              <w:t>planning</w:t>
+            </w:r>
+            <w:proofErr w:type="spellEnd"/>
+            <w:r>
+              <w:t xml:space="preserve"> and Budget </w:t>
+            </w:r>
+            <w:proofErr w:type="spellStart"/>
+            <w:r>
+              <w:t>reports</w:t>
+            </w:r>
+            <w:proofErr w:type="spellEnd"/>
+          </w:p>
+        </w:tc>
+        <w:tc>
+          <w:tcPr>
+            <w:tcW w:w="2610" w:type="dxa"/>
+          </w:tcPr>
+          <w:p>
+            <w:r>
+              <w:t>0.48</w:t>
+            </w:r>
+          </w:p>
+        </w:tc>
+        <w:tc>
+          <w:tcPr>
+            <w:tcW w:w="2863" w:type="dxa"/>
+          </w:tcPr>
+          <w:p>
+            <w:r>
+              <w:t>Manager</w:t>
+            </w:r>
+          </w:p>
+        </w:tc>
+      </w:tr>
+      <w:tr>
+        <w:trPr>
+          <w:trHeight w:val="268"/>
+        </w:trPr>
+        <w:tc>
+          <w:tcPr>
+            <w:tcW w:w="3114" w:type="dxa"/>
+          </w:tcPr>
+          <w:p>
+            <w:proofErr w:type="spellStart"/>
+            <w:r>
+              <w:t>Finish</w:t>
+            </w:r>
+            <w:proofErr w:type="spellEnd"/>
+            <w:r>
+              <w:t xml:space="preserve"> </w:t>
+            </w:r>
+            <w:proofErr w:type="spellStart"/>
+            <w:r>
+              <w:t>the</w:t>
+            </w:r>
+            <w:proofErr w:type="spellEnd"/>
+            <w:r>
+              <w:t xml:space="preserve"> </w:t>
+            </w:r>
+            <w:proofErr w:type="spellStart"/>
+            <w:r>
+              <w:t>progress</w:t>
+            </w:r>
+            <w:proofErr w:type="spellEnd"/>
+            <w:r>
+              <w:t xml:space="preserve"> </w:t>
+            </w:r>
+            <w:proofErr w:type="spellStart"/>
+            <w:r>
+              <w:t>report</w:t>
+            </w:r>
+            <w:proofErr w:type="spellEnd"/>
+          </w:p>
+        </w:tc>
+        <w:tc>
+          <w:tcPr>
+            <w:tcW w:w="2610" w:type="dxa"/>
+          </w:tcPr>
+          <w:p>
+            <w:r>
+              <w:t>0.37</w:t>
+            </w:r>
+          </w:p>
         </w:tc>
         <w:tc>
           <w:tcPr>
@@ -4879,7 +6095,7 @@
           </w:tcPr>
           <w:p>
             <w:r>
-              <w:t>11</w:t>
+              <w:t>16.02</w:t>
             </w:r>
           </w:p>
         </w:tc>
@@ -4889,7 +6105,52 @@
           </w:tcPr>
           <w:p>
             <w:r>
-              <w:t>417</w:t>
+              <w:t>400.5€</w:t>
+            </w:r>
+          </w:p>
+        </w:tc>
+      </w:tr>
+      <w:tr>
+        <w:tc>
+          <w:tcPr>
+            <w:tcW w:w="2123" w:type="dxa"/>
+          </w:tcPr>
+          <w:p>
+            <w:r>
+              <w:t>Analista</w:t>
+            </w:r>
+          </w:p>
+        </w:tc>
+        <w:tc>
+          <w:tcPr>
+            <w:tcW w:w="2123" w:type="dxa"/>
+          </w:tcPr>
+          <w:p>
+            <w:r>
+              <w:t>25€</w:t>
+            </w:r>
+          </w:p>
+        </w:tc>
+        <w:tc>
+          <w:tcPr>
+            <w:tcW w:w="2124" w:type="dxa"/>
+          </w:tcPr>
+          <w:p>
+            <w:r>
+              <w:t>2</w:t>
+            </w:r>
+            <w:r>
+              <w:t>.8</w:t>
+            </w:r>
+          </w:p>
+        </w:tc>
+        <w:tc>
+          <w:tcPr>
+            <w:tcW w:w="2124" w:type="dxa"/>
+          </w:tcPr>
+          <w:p>
+            <w:r>
+              <w:t>70</w:t>
             </w:r>
             <w:r>
               <w:t>€</w:t>
@@ -4903,9 +6164,11 @@
             <w:tcW w:w="2123" w:type="dxa"/>
           </w:tcPr>
           <w:p>
-            <w:r>
-              <w:t>Analista</w:t>
-            </w:r>
+            <w:proofErr w:type="spellStart"/>
+            <w:r>
+              <w:t>Developer</w:t>
+            </w:r>
+            <w:proofErr w:type="spellEnd"/>
           </w:p>
         </w:tc>
         <w:tc>
@@ -4914,7 +6177,7 @@
           </w:tcPr>
           <w:p>
             <w:r>
-              <w:t>25€</w:t>
+              <w:t>15€</w:t>
             </w:r>
           </w:p>
         </w:tc>
@@ -4924,10 +6187,62 @@
           </w:tcPr>
           <w:p>
             <w:r>
+              <w:t>5</w:t>
+            </w:r>
+            <w:r>
+              <w:t>1</w:t>
+            </w:r>
+            <w:r>
+              <w:t>.</w:t>
+            </w:r>
+            <w:r>
+              <w:t>49</w:t>
+            </w:r>
+          </w:p>
+        </w:tc>
+        <w:tc>
+          <w:tcPr>
+            <w:tcW w:w="2124" w:type="dxa"/>
+          </w:tcPr>
+          <w:p>
+            <w:r>
+              <w:t>807</w:t>
+            </w:r>
+            <w:r>
+              <w:t>.</w:t>
+            </w:r>
+            <w:r>
               <w:t>2</w:t>
             </w:r>
             <w:r>
-              <w:t>.8</w:t>
+              <w:t>5</w:t>
+            </w:r>
+            <w:r>
+              <w:t>€</w:t>
+            </w:r>
+          </w:p>
+        </w:tc>
+      </w:tr>
+      <w:tr>
+        <w:tc>
+          <w:tcPr>
+            <w:tcW w:w="2123" w:type="dxa"/>
+          </w:tcPr>
+          <w:p>
+            <w:proofErr w:type="spellStart"/>
+            <w:r>
+              <w:t>Tester</w:t>
+            </w:r>
+            <w:proofErr w:type="spellEnd"/>
+          </w:p>
+        </w:tc>
+        <w:tc>
+          <w:tcPr>
+            <w:tcW w:w="2123" w:type="dxa"/>
+          </w:tcPr>
+          <w:p>
+            <w:r>
+              <w:t>15€</w:t>
             </w:r>
           </w:p>
         </w:tc>
@@ -4937,34 +6252,19 @@
           </w:tcPr>
           <w:p>
             <w:r>
-              <w:t>70</w:t>
-            </w:r>
-            <w:r>
-              <w:t>€</w:t>
-            </w:r>
-          </w:p>
-        </w:tc>
-      </w:tr>
-      <w:tr>
-        <w:tc>
-          <w:tcPr>
-            <w:tcW w:w="2123" w:type="dxa"/>
-          </w:tcPr>
-          <w:p>
-            <w:proofErr w:type="spellStart"/>
-            <w:r>
-              <w:t>Developer</w:t>
-            </w:r>
-            <w:proofErr w:type="spellEnd"/>
-          </w:p>
-        </w:tc>
-        <w:tc>
-          <w:tcPr>
-            <w:tcW w:w="2123" w:type="dxa"/>
-          </w:tcPr>
-          <w:p>
-            <w:r>
-              <w:t>15€</w:t>
+              <w:t>2</w:t>
+            </w:r>
+            <w:r>
+              <w:t>9</w:t>
+            </w:r>
+            <w:r>
+              <w:t>.</w:t>
+            </w:r>
+            <w:r>
+              <w:t>2</w:t>
+            </w:r>
+            <w:r>
+              <w:t>3</w:t>
             </w:r>
           </w:p>
         </w:tc>
@@ -4974,85 +6274,7 @@
           </w:tcPr>
           <w:p>
             <w:r>
-              <w:t>5</w:t>
-            </w:r>
-            <w:r>
-              <w:t>1</w:t>
-            </w:r>
-            <w:r>
-              <w:t>.</w:t>
-            </w:r>
-            <w:r>
-              <w:t>49</w:t>
-            </w:r>
-          </w:p>
-        </w:tc>
-        <w:tc>
-          <w:tcPr>
-            <w:tcW w:w="2124" w:type="dxa"/>
-          </w:tcPr>
-          <w:p>
-            <w:r>
-              <w:t>807</w:t>
-            </w:r>
-            <w:r>
-              <w:t>.</w:t>
-            </w:r>
-            <w:r>
-              <w:t>2</w:t>
-            </w:r>
-            <w:r>
-              <w:t>5</w:t>
-            </w:r>
-            <w:r>
-              <w:t>€</w:t>
-            </w:r>
-          </w:p>
-        </w:tc>
-      </w:tr>
-      <w:tr>
-        <w:tc>
-          <w:tcPr>
-            <w:tcW w:w="2123" w:type="dxa"/>
-          </w:tcPr>
-          <w:p>
-            <w:proofErr w:type="spellStart"/>
-            <w:r>
-              <w:t>Tester</w:t>
-            </w:r>
-            <w:proofErr w:type="spellEnd"/>
-          </w:p>
-        </w:tc>
-        <w:tc>
-          <w:tcPr>
-            <w:tcW w:w="2123" w:type="dxa"/>
-          </w:tcPr>
-          <w:p>
-            <w:r>
-              <w:t>15€</w:t>
-            </w:r>
-          </w:p>
-        </w:tc>
-        <w:tc>
-          <w:tcPr>
-            <w:tcW w:w="2124" w:type="dxa"/>
-          </w:tcPr>
-          <w:p>
-            <w:r>
-              <w:t>16.41</w:t>
-            </w:r>
-          </w:p>
-        </w:tc>
-        <w:tc>
-          <w:tcPr>
-            <w:tcW w:w="2124" w:type="dxa"/>
-          </w:tcPr>
-          <w:p>
-            <w:r>
-              <w:t>246.15</w:t>
-            </w:r>
-            <w:r>
-              <w:t>€</w:t>
+              <w:t>438.45€</w:t>
             </w:r>
           </w:p>
         </w:tc>
@@ -5086,7 +6308,7 @@
           </w:tcPr>
           <w:p>
             <w:r>
-              <w:t>1540.4€</w:t>
+              <w:t>1716.2€</w:t>
             </w:r>
           </w:p>
         </w:tc>

</xml_diff>